<commit_message>
Added "using perfect compression"
My bad! :-)
</commit_message>
<xml_diff>
--- a/worksheet3/delivery/Worksheet 3.docx
+++ b/worksheet3/delivery/Worksheet 3.docx
@@ -442,7 +442,19 @@
         <w:rPr>
           <w:lang w:val="en-US"/>
         </w:rPr>
-        <w:t xml:space="preserve">. This number indicates the average number of bits needed to store one letter of an English plaintext. </w:t>
+        <w:t>. This number indicates the average number of bits needed to store one letter of an English plaintext</w:t>
+      </w:r>
+      <w:r>
+        <w:rPr>
+          <w:lang w:val="en-US"/>
+        </w:rPr>
+        <w:t>, using perfect compression</w:t>
+      </w:r>
+      <w:r>
+        <w:rPr>
+          <w:lang w:val="en-US"/>
+        </w:rPr>
+        <w:t xml:space="preserve">. </w:t>
       </w:r>
     </w:p>
     <w:p>

</xml_diff>